<commit_message>
learning diary for mongodb
</commit_message>
<xml_diff>
--- a/Learning_diary.docx
+++ b/Learning_diary.docx
@@ -14,6 +14,7 @@
           <w:lang w:val="en-US"/>
         </w:rPr>
       </w:pPr>
+      <w:proofErr w:type="spellStart"/>
       <w:r>
         <w:rPr>
           <w:rFonts w:ascii="Times New Roman" w:hAnsi="Times New Roman" w:cs="Times New Roman"/>
@@ -22,13 +23,10 @@
           <w:szCs w:val="24"/>
           <w:lang w:val="en-US"/>
         </w:rPr>
-        <w:t>Lappeenrannan teknillinen yliopisto</w:t>
-      </w:r>
-    </w:p>
-    <w:p>
-      <w:pPr>
-        <w:pStyle w:val="Title"/>
-        <w:jc w:val="both"/>
+        <w:t>Lappeenrannan</w:t>
+      </w:r>
+      <w:proofErr w:type="spellEnd"/>
+      <w:r>
         <w:rPr>
           <w:rFonts w:ascii="Times New Roman" w:hAnsi="Times New Roman" w:cs="Times New Roman"/>
           <w:b w:val="0"/>
@@ -36,7 +34,9 @@
           <w:szCs w:val="24"/>
           <w:lang w:val="en-US"/>
         </w:rPr>
-      </w:pPr>
+        <w:t xml:space="preserve"> </w:t>
+      </w:r>
+      <w:proofErr w:type="spellStart"/>
       <w:r>
         <w:rPr>
           <w:rFonts w:ascii="Times New Roman" w:hAnsi="Times New Roman" w:cs="Times New Roman"/>
@@ -45,13 +45,10 @@
           <w:szCs w:val="24"/>
           <w:lang w:val="en-US"/>
         </w:rPr>
-        <w:t>School of Business and Management</w:t>
-      </w:r>
-    </w:p>
-    <w:p>
-      <w:pPr>
-        <w:pStyle w:val="Title"/>
-        <w:jc w:val="both"/>
+        <w:t>teknillinen</w:t>
+      </w:r>
+      <w:proofErr w:type="spellEnd"/>
+      <w:r>
         <w:rPr>
           <w:rFonts w:ascii="Times New Roman" w:hAnsi="Times New Roman" w:cs="Times New Roman"/>
           <w:b w:val="0"/>
@@ -59,6 +56,55 @@
           <w:szCs w:val="24"/>
           <w:lang w:val="en-US"/>
         </w:rPr>
+        <w:t xml:space="preserve"> </w:t>
+      </w:r>
+      <w:proofErr w:type="spellStart"/>
+      <w:r>
+        <w:rPr>
+          <w:rFonts w:ascii="Times New Roman" w:hAnsi="Times New Roman" w:cs="Times New Roman"/>
+          <w:b w:val="0"/>
+          <w:sz w:val="24"/>
+          <w:szCs w:val="24"/>
+          <w:lang w:val="en-US"/>
+        </w:rPr>
+        <w:t>yliopisto</w:t>
+      </w:r>
+      <w:proofErr w:type="spellEnd"/>
+    </w:p>
+    <w:p>
+      <w:pPr>
+        <w:pStyle w:val="Title"/>
+        <w:jc w:val="both"/>
+        <w:rPr>
+          <w:rFonts w:ascii="Times New Roman" w:hAnsi="Times New Roman" w:cs="Times New Roman"/>
+          <w:b w:val="0"/>
+          <w:sz w:val="24"/>
+          <w:szCs w:val="24"/>
+          <w:lang w:val="en-US"/>
+        </w:rPr>
+      </w:pPr>
+      <w:r>
+        <w:rPr>
+          <w:rFonts w:ascii="Times New Roman" w:hAnsi="Times New Roman" w:cs="Times New Roman"/>
+          <w:b w:val="0"/>
+          <w:sz w:val="24"/>
+          <w:szCs w:val="24"/>
+          <w:lang w:val="en-US"/>
+        </w:rPr>
+        <w:t>School of Business and Management</w:t>
+      </w:r>
+    </w:p>
+    <w:p>
+      <w:pPr>
+        <w:pStyle w:val="Title"/>
+        <w:jc w:val="both"/>
+        <w:rPr>
+          <w:rFonts w:ascii="Times New Roman" w:hAnsi="Times New Roman" w:cs="Times New Roman"/>
+          <w:b w:val="0"/>
+          <w:sz w:val="24"/>
+          <w:szCs w:val="24"/>
+          <w:lang w:val="en-US"/>
+        </w:rPr>
       </w:pPr>
     </w:p>
     <w:p>
@@ -130,6 +176,7 @@
           <w:lang w:val="en-US"/>
         </w:rPr>
       </w:pPr>
+      <w:proofErr w:type="spellStart"/>
       <w:r>
         <w:rPr>
           <w:rFonts w:ascii="Times New Roman" w:hAnsi="Times New Roman" w:cs="Times New Roman"/>
@@ -138,7 +185,18 @@
           <w:szCs w:val="24"/>
           <w:lang w:val="en-US"/>
         </w:rPr>
-        <w:t>Sofware Development Skills</w:t>
+        <w:t>Sofware</w:t>
+      </w:r>
+      <w:proofErr w:type="spellEnd"/>
+      <w:r>
+        <w:rPr>
+          <w:rFonts w:ascii="Times New Roman" w:hAnsi="Times New Roman" w:cs="Times New Roman"/>
+          <w:b w:val="0"/>
+          <w:sz w:val="24"/>
+          <w:szCs w:val="24"/>
+          <w:lang w:val="en-US"/>
+        </w:rPr>
+        <w:t xml:space="preserve"> Development Skills</w:t>
       </w:r>
     </w:p>
     <w:p>
@@ -454,13 +512,132 @@
         <w:rPr>
           <w:lang w:val="en-US"/>
         </w:rPr>
-        <w:t xml:space="preserve"> I have developed some minor projects with vanilla node. It did give some insight to the build in modules that node have (path, fs, os…), and some recap to the inner workings of node.</w:t>
+        <w:t xml:space="preserve"> I have developed some minor projects with vanilla node. It did give some insight to the build in modules that node have (path, fs, </w:t>
+      </w:r>
+      <w:proofErr w:type="spellStart"/>
+      <w:r>
+        <w:rPr>
+          <w:lang w:val="en-US"/>
+        </w:rPr>
+        <w:t>os</w:t>
+      </w:r>
+      <w:proofErr w:type="spellEnd"/>
+      <w:r>
+        <w:rPr>
+          <w:lang w:val="en-US"/>
+        </w:rPr>
+        <w:t>…), and some recap to the inner workings of node.</w:t>
       </w:r>
       <w:r>
         <w:rPr>
           <w:lang w:val="en-US"/>
         </w:rPr>
         <w:t xml:space="preserve"> Also deployed the made in the tutorial to Heroku, which again was more recap of something I have done before.</w:t>
+      </w:r>
+    </w:p>
+    <w:p>
+      <w:pPr>
+        <w:rPr>
+          <w:lang w:val="en-US"/>
+        </w:rPr>
+      </w:pPr>
+    </w:p>
+    <w:p>
+      <w:pPr>
+        <w:rPr>
+          <w:lang w:val="en-US"/>
+        </w:rPr>
+      </w:pPr>
+      <w:r>
+        <w:rPr>
+          <w:b/>
+          <w:bCs/>
+          <w:lang w:val="en-US"/>
+        </w:rPr>
+        <w:t>26.5.</w:t>
+      </w:r>
+    </w:p>
+    <w:p>
+      <w:pPr>
+        <w:rPr>
+          <w:lang w:val="en-US"/>
+        </w:rPr>
+      </w:pPr>
+    </w:p>
+    <w:p>
+      <w:pPr>
+        <w:rPr>
+          <w:lang w:val="en-US"/>
+        </w:rPr>
+      </w:pPr>
+      <w:r>
+        <w:rPr>
+          <w:lang w:val="en-US"/>
+        </w:rPr>
+        <w:t>MongoDB crash course</w:t>
+      </w:r>
+      <w:r>
+        <w:rPr>
+          <w:lang w:val="en-US"/>
+        </w:rPr>
+        <w:t xml:space="preserve"> was basically recapping.</w:t>
+      </w:r>
+    </w:p>
+    <w:p>
+      <w:pPr>
+        <w:rPr>
+          <w:lang w:val="en-US"/>
+        </w:rPr>
+      </w:pPr>
+      <w:r>
+        <w:rPr>
+          <w:lang w:val="en-US"/>
+        </w:rPr>
+        <w:t>S</w:t>
+      </w:r>
+      <w:r>
+        <w:rPr>
+          <w:lang w:val="en-US"/>
+        </w:rPr>
+        <w:t xml:space="preserve">kipped the installation of the </w:t>
+      </w:r>
+      <w:proofErr w:type="spellStart"/>
+      <w:r>
+        <w:rPr>
+          <w:lang w:val="en-US"/>
+        </w:rPr>
+        <w:t>Mongodb</w:t>
+      </w:r>
+      <w:proofErr w:type="spellEnd"/>
+      <w:r>
+        <w:rPr>
+          <w:lang w:val="en-US"/>
+        </w:rPr>
+        <w:t xml:space="preserve"> server. I have used it before a couple of </w:t>
+      </w:r>
+      <w:r>
+        <w:rPr>
+          <w:lang w:val="en-US"/>
+        </w:rPr>
+        <w:t>times and</w:t>
+      </w:r>
+      <w:r>
+        <w:rPr>
+          <w:lang w:val="en-US"/>
+        </w:rPr>
+        <w:t xml:space="preserve"> did not want to clutter my computer with it again.</w:t>
+      </w:r>
+      <w:r>
+        <w:rPr>
+          <w:lang w:val="en-US"/>
+        </w:rPr>
+        <w:t xml:space="preserve"> I did download the </w:t>
+      </w:r>
+      <w:r>
+        <w:rPr>
+          <w:lang w:val="en-US"/>
+        </w:rPr>
+        <w:t>Compass and created a connection to a demo database I created in Atlas.</w:t>
       </w:r>
     </w:p>
     <w:sectPr>
@@ -1653,6 +1830,7 @@
     <w:lsdException w:name="Strong" w:qFormat="1"/>
     <w:lsdException w:name="Emphasis" w:qFormat="1"/>
     <w:lsdException w:name="HTML Variable" w:semiHidden="1" w:unhideWhenUsed="1"/>
+    <w:lsdException w:name="Normal Table" w:semiHidden="1" w:unhideWhenUsed="1"/>
     <w:lsdException w:name="Outline List 3" w:semiHidden="1" w:unhideWhenUsed="1"/>
     <w:lsdException w:name="Table Simple 1" w:semiHidden="1" w:unhideWhenUsed="1"/>
     <w:lsdException w:name="Table Simple 2" w:semiHidden="1" w:unhideWhenUsed="1"/>
@@ -1695,7 +1873,9 @@
     <w:lsdException w:name="Table Subtle 2" w:semiHidden="1" w:unhideWhenUsed="1"/>
     <w:lsdException w:name="Table Web 1" w:semiHidden="1" w:unhideWhenUsed="1"/>
     <w:lsdException w:name="Table Web 2" w:semiHidden="1" w:unhideWhenUsed="1"/>
+    <w:lsdException w:name="Table Web 3" w:semiHidden="1" w:unhideWhenUsed="1"/>
     <w:lsdException w:name="Balloon Text" w:semiHidden="1" w:unhideWhenUsed="1"/>
+    <w:lsdException w:name="Table Theme" w:semiHidden="1" w:unhideWhenUsed="1"/>
     <w:lsdException w:name="Placeholder Text" w:semiHidden="1" w:uiPriority="99"/>
     <w:lsdException w:name="No Spacing" w:uiPriority="1" w:qFormat="1"/>
     <w:lsdException w:name="Light Shading" w:uiPriority="60"/>
@@ -3035,6 +3215,24 @@
 </file>
 
 <file path=customXml/item1.xml><?xml version="1.0" encoding="utf-8"?>
+<?mso-contentType ?>
+<FormTemplates xmlns="http://schemas.microsoft.com/sharepoint/v3/contenttype/forms">
+  <Display>DocumentLibraryForm</Display>
+  <Edit>DocumentLibraryForm</Edit>
+  <New>DocumentLibraryForm</New>
+</FormTemplates>
+</file>
+
+<file path=customXml/item2.xml><?xml version="1.0" encoding="utf-8"?>
+<p:properties xmlns:p="http://schemas.microsoft.com/office/2006/metadata/properties" xmlns:xsi="http://www.w3.org/2001/XMLSchema-instance" xmlns:pc="http://schemas.microsoft.com/office/infopath/2007/PartnerControls">
+  <documentManagement>
+    <PublishingExpirationDate xmlns="http://schemas.microsoft.com/sharepoint/v3" xsi:nil="true"/>
+    <PublishingStartDate xmlns="http://schemas.microsoft.com/sharepoint/v3" xsi:nil="true"/>
+  </documentManagement>
+</p:properties>
+</file>
+
+<file path=customXml/item3.xml><?xml version="1.0" encoding="utf-8"?>
 <ct:contentTypeSchema xmlns:ct="http://schemas.microsoft.com/office/2006/metadata/contentType" xmlns:ma="http://schemas.microsoft.com/office/2006/metadata/properties/metaAttributes" ct:_="" ma:_="" ma:contentTypeName="Asiakirja" ma:contentTypeID="0x01010017418C401CCB2042A3A99A19F43F356D" ma:contentTypeVersion="1" ma:contentTypeDescription="Luo uusi asiakirja." ma:contentTypeScope="" ma:versionID="f4b075d3ca74a5dbaed73e767a156aa0">
   <xsd:schema xmlns:xsd="http://www.w3.org/2001/XMLSchema" xmlns:p="http://schemas.microsoft.com/office/2006/metadata/properties" xmlns:ns1="http://schemas.microsoft.com/sharepoint/v3" targetNamespace="http://schemas.microsoft.com/office/2006/metadata/properties" ma:root="true" ma:fieldsID="4340a008e99365d80b71206bae222996" ns1:_="">
     <xsd:import namespace="http://schemas.microsoft.com/sharepoint/v3"/>
@@ -3100,37 +3298,10 @@
 </ct:contentTypeSchema>
 </file>
 
-<file path=customXml/item2.xml><?xml version="1.0" encoding="utf-8"?>
-<p:properties xmlns:p="http://schemas.microsoft.com/office/2006/metadata/properties" xmlns:xsi="http://www.w3.org/2001/XMLSchema-instance" xmlns:pc="http://schemas.microsoft.com/office/infopath/2007/PartnerControls">
-  <documentManagement>
-    <PublishingExpirationDate xmlns="http://schemas.microsoft.com/sharepoint/v3" xsi:nil="true"/>
-    <PublishingStartDate xmlns="http://schemas.microsoft.com/sharepoint/v3" xsi:nil="true"/>
-  </documentManagement>
-</p:properties>
-</file>
-
-<file path=customXml/item3.xml><?xml version="1.0" encoding="utf-8"?>
-<?mso-contentType ?>
-<FormTemplates xmlns="http://schemas.microsoft.com/sharepoint/v3/contenttype/forms">
-  <Display>DocumentLibraryForm</Display>
-  <Edit>DocumentLibraryForm</Edit>
-  <New>DocumentLibraryForm</New>
-</FormTemplates>
-</file>
-
 <file path=customXml/itemProps1.xml><?xml version="1.0" encoding="utf-8"?>
-<ds:datastoreItem xmlns:ds="http://schemas.openxmlformats.org/officeDocument/2006/customXml" ds:itemID="{B9A87442-5A7B-46FD-BD28-170CE9B7256F}">
+<ds:datastoreItem xmlns:ds="http://schemas.openxmlformats.org/officeDocument/2006/customXml" ds:itemID="{13FBD2FA-5696-460D-A278-9A302A0F72AE}">
   <ds:schemaRefs>
-    <ds:schemaRef ds:uri="http://schemas.microsoft.com/office/2006/metadata/contentType"/>
-    <ds:schemaRef ds:uri="http://schemas.microsoft.com/office/2006/metadata/properties/metaAttributes"/>
-    <ds:schemaRef ds:uri="http://www.w3.org/2001/XMLSchema"/>
-    <ds:schemaRef ds:uri="http://schemas.microsoft.com/office/2006/metadata/properties"/>
-    <ds:schemaRef ds:uri="http://schemas.microsoft.com/sharepoint/v3"/>
-    <ds:schemaRef ds:uri="http://schemas.microsoft.com/office/2006/documentManagement/types"/>
-    <ds:schemaRef ds:uri="http://schemas.openxmlformats.org/package/2006/metadata/core-properties"/>
-    <ds:schemaRef ds:uri="http://purl.org/dc/elements/1.1/"/>
-    <ds:schemaRef ds:uri="http://purl.org/dc/terms/"/>
-    <ds:schemaRef ds:uri="http://schemas.microsoft.com/office/internal/2005/internalDocumentation"/>
+    <ds:schemaRef ds:uri="http://schemas.microsoft.com/sharepoint/v3/contenttype/forms"/>
   </ds:schemaRefs>
 </ds:datastoreItem>
 </file>
@@ -3146,9 +3317,18 @@
 </file>
 
 <file path=customXml/itemProps3.xml><?xml version="1.0" encoding="utf-8"?>
-<ds:datastoreItem xmlns:ds="http://schemas.openxmlformats.org/officeDocument/2006/customXml" ds:itemID="{13FBD2FA-5696-460D-A278-9A302A0F72AE}">
+<ds:datastoreItem xmlns:ds="http://schemas.openxmlformats.org/officeDocument/2006/customXml" ds:itemID="{B9A87442-5A7B-46FD-BD28-170CE9B7256F}">
   <ds:schemaRefs>
-    <ds:schemaRef ds:uri="http://schemas.microsoft.com/sharepoint/v3/contenttype/forms"/>
+    <ds:schemaRef ds:uri="http://schemas.microsoft.com/office/2006/metadata/contentType"/>
+    <ds:schemaRef ds:uri="http://schemas.microsoft.com/office/2006/metadata/properties/metaAttributes"/>
+    <ds:schemaRef ds:uri="http://www.w3.org/2001/XMLSchema"/>
+    <ds:schemaRef ds:uri="http://schemas.microsoft.com/office/2006/metadata/properties"/>
+    <ds:schemaRef ds:uri="http://schemas.microsoft.com/sharepoint/v3"/>
+    <ds:schemaRef ds:uri="http://schemas.microsoft.com/office/2006/documentManagement/types"/>
+    <ds:schemaRef ds:uri="http://schemas.openxmlformats.org/package/2006/metadata/core-properties"/>
+    <ds:schemaRef ds:uri="http://purl.org/dc/elements/1.1/"/>
+    <ds:schemaRef ds:uri="http://purl.org/dc/terms/"/>
+    <ds:schemaRef ds:uri="http://schemas.microsoft.com/office/internal/2005/internalDocumentation"/>
   </ds:schemaRefs>
 </ds:datastoreItem>
 </file>
</xml_diff>